<commit_message>
Fix inconsistency in first homework heads\tails task.
</commit_message>
<xml_diff>
--- a/Homeworks/ДомашняяРабота1.docx
+++ b/Homeworks/ДомашняяРабота1.docx
@@ -1365,21 +1365,7 @@
         <w:rPr>
           <w:rFonts w:eastAsiaTheme="minorEastAsia"/>
         </w:rPr>
-        <w:t xml:space="preserve"> п</w:t>
-      </w:r>
-      <w:proofErr w:type="spellStart"/>
-      <w:r>
-        <w:rPr>
-          <w:rFonts w:eastAsiaTheme="minorEastAsia"/>
-        </w:rPr>
-        <w:t>ротивник</w:t>
-      </w:r>
-      <w:proofErr w:type="spellEnd"/>
-      <w:r>
-        <w:rPr>
-          <w:rFonts w:eastAsiaTheme="minorEastAsia"/>
-        </w:rPr>
-        <w:t xml:space="preserve"> возвращает 1. Преимущество противника </w:t>
+        <w:t xml:space="preserve"> противник возвращает 1. Преимущество противника </w:t>
       </w:r>
       <m:oMath>
         <m:r>
@@ -1804,33 +1790,29 @@
             <w:tcW w:w="6521" w:type="dxa"/>
           </w:tcPr>
           <w:p>
-            <w:pPr>
-              <w:rPr>
-                <w:i/>
-              </w:rPr>
-            </w:pPr>
-            <m:oMathPara>
-              <m:oMathParaPr>
-                <m:jc m:val="left"/>
-              </m:oMathParaPr>
-              <m:oMath>
-                <m:r>
-                  <w:rPr>
-                    <w:rFonts w:ascii="Cambria Math" w:hAnsi="Cambria Math"/>
-                  </w:rPr>
-                  <m:t xml:space="preserve">A:возвращает 1, если от претенденто получено </m:t>
-                </m:r>
-                <m:r>
-                  <m:rPr>
-                    <m:sty m:val="p"/>
-                  </m:rPr>
-                  <w:rPr>
-                    <w:rFonts w:ascii="Cambria Math" w:hAnsi="Cambria Math"/>
-                  </w:rPr>
-                  <m:t>РЕШКА</m:t>
-                </m:r>
-              </m:oMath>
-            </m:oMathPara>
+            <m:oMath>
+              <m:r>
+                <w:rPr>
+                  <w:rFonts w:ascii="Cambria Math" w:hAnsi="Cambria Math"/>
+                </w:rPr>
+                <m:t xml:space="preserve">A:возвращает 1, если от претенденто получено </m:t>
+              </m:r>
+              <m:r>
+                <m:rPr>
+                  <m:sty m:val="p"/>
+                </m:rPr>
+                <w:rPr>
+                  <w:rFonts w:ascii="Cambria Math" w:hAnsi="Cambria Math"/>
+                </w:rPr>
+                <m:t>РЕШКА</m:t>
+              </m:r>
+            </m:oMath>
+            <w:r>
+              <w:rPr>
+                <w:rFonts w:eastAsiaTheme="minorEastAsia"/>
+              </w:rPr>
+              <w:t>, иначе 0</w:t>
+            </w:r>
           </w:p>
         </w:tc>
         <w:tc>
@@ -1864,35 +1846,38 @@
                 <w:rFonts w:eastAsiaTheme="minorEastAsia"/>
               </w:rPr>
             </w:pPr>
-            <m:oMathPara>
-              <m:oMathParaPr>
-                <m:jc m:val="left"/>
-              </m:oMathParaPr>
-              <m:oMath>
-                <m:r>
-                  <w:rPr>
-                    <w:rFonts w:ascii="Cambria Math" w:hAnsi="Cambria Math"/>
-                    <w:lang w:val="en-US"/>
-                  </w:rPr>
-                  <m:t>A</m:t>
-                </m:r>
-                <m:r>
-                  <w:rPr>
-                    <w:rFonts w:ascii="Cambria Math" w:hAnsi="Cambria Math"/>
-                  </w:rPr>
-                  <m:t xml:space="preserve">:возвращает 0, если от претенденто получено </m:t>
-                </m:r>
-                <m:r>
-                  <m:rPr>
-                    <m:sty m:val="b"/>
-                  </m:rPr>
-                  <w:rPr>
-                    <w:rFonts w:ascii="Cambria Math" w:hAnsi="Cambria Math"/>
-                  </w:rPr>
-                  <m:t>РЕШКА</m:t>
-                </m:r>
-              </m:oMath>
-            </m:oMathPara>
+            <m:oMath>
+              <m:r>
+                <w:rPr>
+                  <w:rFonts w:ascii="Cambria Math" w:hAnsi="Cambria Math"/>
+                  <w:lang w:val="en-US"/>
+                </w:rPr>
+                <m:t>A</m:t>
+              </m:r>
+              <m:r>
+                <w:rPr>
+                  <w:rFonts w:ascii="Cambria Math" w:hAnsi="Cambria Math"/>
+                </w:rPr>
+                <m:t xml:space="preserve">:возвращает 0, если от претенденто получено </m:t>
+              </m:r>
+              <m:r>
+                <m:rPr>
+                  <m:sty m:val="b"/>
+                </m:rPr>
+                <w:rPr>
+                  <w:rFonts w:ascii="Cambria Math" w:hAnsi="Cambria Math"/>
+                </w:rPr>
+                <m:t>РЕШКА</m:t>
+              </m:r>
+            </m:oMath>
+            <w:r>
+              <w:rPr>
+                <w:rFonts w:eastAsiaTheme="minorEastAsia"/>
+              </w:rPr>
+              <w:t>, иначе 1</w:t>
+            </w:r>
+            <w:bookmarkStart w:id="0" w:name="_GoBack"/>
+            <w:bookmarkEnd w:id="0"/>
           </w:p>
         </w:tc>
         <w:tc>
@@ -2427,15 +2412,7 @@
           </w:tcPr>
           <w:p>
             <w:r>
-              <w:t xml:space="preserve">Если шифр имеет длины ключей больше длин </w:t>
-            </w:r>
-            <w:proofErr w:type="spellStart"/>
-            <w:r>
-              <w:t>шифртекстов</w:t>
-            </w:r>
-            <w:proofErr w:type="spellEnd"/>
-            <w:r>
-              <w:t xml:space="preserve"> то он абсолютно стойкий</w:t>
+              <w:t>Если шифр имеет длины ключей больше длин шифртекстов то он абсолютно стойкий</w:t>
             </w:r>
           </w:p>
         </w:tc>
@@ -2495,15 +2472,7 @@
               <w:t>и длин</w:t>
             </w:r>
             <w:r>
-              <w:t xml:space="preserve"> </w:t>
-            </w:r>
-            <w:proofErr w:type="spellStart"/>
-            <w:r>
-              <w:t>шифртекстов</w:t>
-            </w:r>
-            <w:proofErr w:type="spellEnd"/>
-            <w:r>
-              <w:t xml:space="preserve"> то он абсолютно стойкий </w:t>
+              <w:t xml:space="preserve"> шифртекстов то он абсолютно стойкий </w:t>
             </w:r>
           </w:p>
         </w:tc>
@@ -2535,15 +2504,7 @@
           </w:tcPr>
           <w:p>
             <w:r>
-              <w:t xml:space="preserve">Если для всех пар сообщение – </w:t>
-            </w:r>
-            <w:proofErr w:type="spellStart"/>
-            <w:r>
-              <w:t>шифртекст</w:t>
-            </w:r>
-            <w:proofErr w:type="spellEnd"/>
-            <w:r>
-              <w:t xml:space="preserve"> (</w:t>
+              <w:t>Если для всех пар сообщение – шифртекст (</w:t>
             </w:r>
             <m:oMath>
               <m:d>
@@ -5388,14 +5349,12 @@
                 <w:lang w:val="en-US"/>
               </w:rPr>
             </w:pPr>
-            <w:proofErr w:type="spellStart"/>
             <w:r>
               <w:rPr>
                 <w:lang w:val="en-US"/>
               </w:rPr>
               <w:t>i</w:t>
             </w:r>
-            <w:proofErr w:type="spellEnd"/>
           </w:p>
         </w:tc>
         <w:tc>
@@ -6008,21 +5967,7 @@
         <w:rPr>
           <w:rFonts w:eastAsiaTheme="minorEastAsia"/>
         </w:rPr>
-        <w:t xml:space="preserve">Пусть в игре на семантическую стойкость Претендент сжимает сообщения перед </w:t>
-      </w:r>
-      <w:proofErr w:type="spellStart"/>
-      <w:r>
-        <w:rPr>
-          <w:rFonts w:eastAsiaTheme="minorEastAsia"/>
-        </w:rPr>
-        <w:t>зашифрованием</w:t>
-      </w:r>
-      <w:proofErr w:type="spellEnd"/>
-      <w:r>
-        <w:rPr>
-          <w:rFonts w:eastAsiaTheme="minorEastAsia"/>
-        </w:rPr>
-        <w:t xml:space="preserve">, т.е. </w:t>
+        <w:t xml:space="preserve">Пусть в игре на семантическую стойкость Претендент сжимает сообщения перед зашифрованием, т.е. </w:t>
       </w:r>
       <m:oMath>
         <m:sSup>
@@ -6123,35 +6068,7 @@
         <w:rPr>
           <w:rFonts w:eastAsiaTheme="minorEastAsia"/>
         </w:rPr>
-        <w:t>. Является ли данная схема семантически стойкой? Если да – доказать, иначе – продемонстрировать атаку. Имеет ли данная схема смысл для уменьш</w:t>
-      </w:r>
-      <w:proofErr w:type="spellStart"/>
-      <w:r>
-        <w:rPr>
-          <w:rFonts w:eastAsiaTheme="minorEastAsia"/>
-        </w:rPr>
-        <w:t>ения</w:t>
-      </w:r>
-      <w:proofErr w:type="spellEnd"/>
-      <w:r>
-        <w:rPr>
-          <w:rFonts w:eastAsiaTheme="minorEastAsia"/>
-        </w:rPr>
-        <w:t xml:space="preserve"> размера </w:t>
-      </w:r>
-      <w:proofErr w:type="spellStart"/>
-      <w:r>
-        <w:rPr>
-          <w:rFonts w:eastAsiaTheme="minorEastAsia"/>
-        </w:rPr>
-        <w:t>шифрткеста</w:t>
-      </w:r>
-      <w:proofErr w:type="spellEnd"/>
-      <w:r>
-        <w:rPr>
-          <w:rFonts w:eastAsiaTheme="minorEastAsia"/>
-        </w:rPr>
-        <w:t>?</w:t>
+        <w:t>. Является ли данная схема семантически стойкой? Если да – доказать, иначе – продемонстрировать атаку. Имеет ли данная схема смысл для уменьшения размера шифрткеста?</w:t>
       </w:r>
       <w:r>
         <w:rPr>
@@ -6188,37 +6105,13 @@
         <w:rPr>
           <w:rFonts w:eastAsiaTheme="minorEastAsia"/>
         </w:rPr>
-        <w:t xml:space="preserve">ть Претендент сжимает </w:t>
+        <w:t>ть Претендент сжимает шифртекст</w:t>
       </w:r>
-      <w:proofErr w:type="spellStart"/>
       <w:r>
         <w:rPr>
           <w:rFonts w:eastAsiaTheme="minorEastAsia"/>
         </w:rPr>
-        <w:t>шифртекст</w:t>
-      </w:r>
-      <w:bookmarkStart w:id="0" w:name="_GoBack"/>
-      <w:bookmarkEnd w:id="0"/>
-      <w:proofErr w:type="spellEnd"/>
-      <w:r>
-        <w:rPr>
-          <w:rFonts w:eastAsiaTheme="minorEastAsia"/>
-        </w:rPr>
-        <w:t xml:space="preserve"> после </w:t>
-      </w:r>
-      <w:proofErr w:type="spellStart"/>
-      <w:r>
-        <w:rPr>
-          <w:rFonts w:eastAsiaTheme="minorEastAsia"/>
-        </w:rPr>
-        <w:t>зашифрования</w:t>
-      </w:r>
-      <w:proofErr w:type="spellEnd"/>
-      <w:r>
-        <w:rPr>
-          <w:rFonts w:eastAsiaTheme="minorEastAsia"/>
-        </w:rPr>
-        <w:t xml:space="preserve">, т.е. </w:t>
+        <w:t xml:space="preserve"> после зашифрования, т.е. </w:t>
       </w:r>
       <m:oMath>
         <m:sSup>
@@ -6340,21 +6233,7 @@
         <w:rPr>
           <w:rFonts w:eastAsiaTheme="minorEastAsia"/>
         </w:rPr>
-        <w:t xml:space="preserve">Имеет ли данная схема смысл для уменьшения размера </w:t>
-      </w:r>
-      <w:proofErr w:type="spellStart"/>
-      <w:r>
-        <w:rPr>
-          <w:rFonts w:eastAsiaTheme="minorEastAsia"/>
-        </w:rPr>
-        <w:t>шифрткеста</w:t>
-      </w:r>
-      <w:proofErr w:type="spellEnd"/>
-      <w:r>
-        <w:rPr>
-          <w:rFonts w:eastAsiaTheme="minorEastAsia"/>
-        </w:rPr>
-        <w:t>?</w:t>
+        <w:t>Имеет ли данная схема смысл для уменьшения размера шифрткеста?</w:t>
       </w:r>
       <w:r>
         <w:rPr>
@@ -7041,21 +6920,7 @@
         <w:rPr>
           <w:rFonts w:eastAsiaTheme="minorEastAsia"/>
         </w:rPr>
-        <w:t xml:space="preserve"> необходимы для </w:t>
-      </w:r>
-      <w:proofErr w:type="spellStart"/>
-      <w:r>
-        <w:rPr>
-          <w:rFonts w:eastAsiaTheme="minorEastAsia"/>
-        </w:rPr>
-        <w:t>расшифрования</w:t>
-      </w:r>
-      <w:proofErr w:type="spellEnd"/>
-      <w:r>
-        <w:rPr>
-          <w:rFonts w:eastAsiaTheme="minorEastAsia"/>
-        </w:rPr>
-        <w:t>.</w:t>
+        <w:t xml:space="preserve"> необходимы для расшифрования.</w:t>
       </w:r>
     </w:p>
     <w:p>
@@ -11530,7 +11395,7 @@
 </file>
 
 <file path=customXml/itemProps1.xml><?xml version="1.0" encoding="utf-8"?>
-<ds:datastoreItem xmlns:ds="http://schemas.openxmlformats.org/officeDocument/2006/customXml" ds:itemID="{67726A77-226D-441A-A047-2BA3B7AA7AFA}">
+<ds:datastoreItem xmlns:ds="http://schemas.openxmlformats.org/officeDocument/2006/customXml" ds:itemID="{3F03B921-86CE-4C5C-A939-ED37BF7FB8B5}">
   <ds:schemaRefs>
     <ds:schemaRef ds:uri="http://schemas.openxmlformats.org/officeDocument/2006/bibliography"/>
   </ds:schemaRefs>

</xml_diff>

<commit_message>
small fix for hw1
</commit_message>
<xml_diff>
--- a/Homeworks/ДомашняяРабота1.docx
+++ b/Homeworks/ДомашняяРабота1.docx
@@ -1876,8 +1876,6 @@
               </w:rPr>
               <w:t>, иначе 1</w:t>
             </w:r>
-            <w:bookmarkStart w:id="0" w:name="_GoBack"/>
-            <w:bookmarkEnd w:id="0"/>
           </w:p>
         </w:tc>
         <w:tc>
@@ -2412,7 +2410,15 @@
           </w:tcPr>
           <w:p>
             <w:r>
-              <w:t>Если шифр имеет длины ключей больше длин шифртекстов то он абсолютно стойкий</w:t>
+              <w:t xml:space="preserve">Если шифр имеет длины ключей больше длин </w:t>
+            </w:r>
+            <w:proofErr w:type="spellStart"/>
+            <w:r>
+              <w:t>шифртекстов</w:t>
+            </w:r>
+            <w:proofErr w:type="spellEnd"/>
+            <w:r>
+              <w:t xml:space="preserve"> то он абсолютно стойкий</w:t>
             </w:r>
           </w:p>
         </w:tc>
@@ -2472,7 +2478,15 @@
               <w:t>и длин</w:t>
             </w:r>
             <w:r>
-              <w:t xml:space="preserve"> шифртекстов то он абсолютно стойкий </w:t>
+              <w:t xml:space="preserve"> </w:t>
+            </w:r>
+            <w:proofErr w:type="spellStart"/>
+            <w:r>
+              <w:t>шифртекстов</w:t>
+            </w:r>
+            <w:proofErr w:type="spellEnd"/>
+            <w:r>
+              <w:t xml:space="preserve"> то он абсолютно стойкий </w:t>
             </w:r>
           </w:p>
         </w:tc>
@@ -2504,7 +2518,15 @@
           </w:tcPr>
           <w:p>
             <w:r>
-              <w:t>Если для всех пар сообщение – шифртекст (</w:t>
+              <w:t xml:space="preserve">Если для всех пар сообщение – </w:t>
+            </w:r>
+            <w:proofErr w:type="spellStart"/>
+            <w:r>
+              <w:t>шифртекст</w:t>
+            </w:r>
+            <w:proofErr w:type="spellEnd"/>
+            <w:r>
+              <w:t xml:space="preserve"> (</w:t>
             </w:r>
             <m:oMath>
               <m:d>
@@ -3425,7 +3447,41 @@
         <w:rPr>
           <w:rFonts w:eastAsiaTheme="minorEastAsia"/>
         </w:rPr>
-        <w:t xml:space="preserve"> – подстановочный шифр на </w:t>
+        <w:t xml:space="preserve"> –</w:t>
+      </w:r>
+      <w:r>
+        <w:rPr>
+          <w:rFonts w:eastAsiaTheme="minorEastAsia"/>
+          <w:lang w:val="en-US"/>
+        </w:rPr>
+        <w:t xml:space="preserve"> </w:t>
+      </w:r>
+      <w:r>
+        <w:rPr>
+          <w:rFonts w:eastAsiaTheme="minorEastAsia"/>
+        </w:rPr>
+        <w:t>шифр</w:t>
+      </w:r>
+      <w:r>
+        <w:rPr>
+          <w:rFonts w:eastAsiaTheme="minorEastAsia"/>
+          <w:lang w:val="en-US"/>
+        </w:rPr>
+        <w:t xml:space="preserve"> </w:t>
+      </w:r>
+      <w:r>
+        <w:rPr>
+          <w:rFonts w:eastAsiaTheme="minorEastAsia"/>
+        </w:rPr>
+        <w:t>подстановки</w:t>
+      </w:r>
+      <w:bookmarkStart w:id="0" w:name="_GoBack"/>
+      <w:bookmarkEnd w:id="0"/>
+      <w:r>
+        <w:rPr>
+          <w:rFonts w:eastAsiaTheme="minorEastAsia"/>
+        </w:rPr>
+        <w:t xml:space="preserve"> на </w:t>
       </w:r>
       <m:oMath>
         <m:d>
@@ -5349,12 +5405,14 @@
                 <w:lang w:val="en-US"/>
               </w:rPr>
             </w:pPr>
+            <w:proofErr w:type="spellStart"/>
             <w:r>
               <w:rPr>
                 <w:lang w:val="en-US"/>
               </w:rPr>
               <w:t>i</w:t>
             </w:r>
+            <w:proofErr w:type="spellEnd"/>
           </w:p>
         </w:tc>
         <w:tc>
@@ -5967,7 +6025,21 @@
         <w:rPr>
           <w:rFonts w:eastAsiaTheme="minorEastAsia"/>
         </w:rPr>
-        <w:t xml:space="preserve">Пусть в игре на семантическую стойкость Претендент сжимает сообщения перед зашифрованием, т.е. </w:t>
+        <w:t xml:space="preserve">Пусть в игре на семантическую стойкость Претендент сжимает сообщения перед </w:t>
+      </w:r>
+      <w:proofErr w:type="spellStart"/>
+      <w:r>
+        <w:rPr>
+          <w:rFonts w:eastAsiaTheme="minorEastAsia"/>
+        </w:rPr>
+        <w:t>зашифрованием</w:t>
+      </w:r>
+      <w:proofErr w:type="spellEnd"/>
+      <w:r>
+        <w:rPr>
+          <w:rFonts w:eastAsiaTheme="minorEastAsia"/>
+        </w:rPr>
+        <w:t xml:space="preserve">, т.е. </w:t>
       </w:r>
       <m:oMath>
         <m:sSup>
@@ -6068,7 +6140,21 @@
         <w:rPr>
           <w:rFonts w:eastAsiaTheme="minorEastAsia"/>
         </w:rPr>
-        <w:t>. Является ли данная схема семантически стойкой? Если да – доказать, иначе – продемонстрировать атаку. Имеет ли данная схема смысл для уменьшения размера шифрткеста?</w:t>
+        <w:t xml:space="preserve">. Является ли данная схема семантически стойкой? Если да – доказать, иначе – продемонстрировать атаку. Имеет ли данная схема смысл для уменьшения размера </w:t>
+      </w:r>
+      <w:proofErr w:type="spellStart"/>
+      <w:r>
+        <w:rPr>
+          <w:rFonts w:eastAsiaTheme="minorEastAsia"/>
+        </w:rPr>
+        <w:t>шифрткеста</w:t>
+      </w:r>
+      <w:proofErr w:type="spellEnd"/>
+      <w:r>
+        <w:rPr>
+          <w:rFonts w:eastAsiaTheme="minorEastAsia"/>
+        </w:rPr>
+        <w:t>?</w:t>
       </w:r>
       <w:r>
         <w:rPr>
@@ -6105,13 +6191,35 @@
         <w:rPr>
           <w:rFonts w:eastAsiaTheme="minorEastAsia"/>
         </w:rPr>
-        <w:t>ть Претендент сжимает шифртекст</w:t>
+        <w:t xml:space="preserve">ть Претендент сжимает </w:t>
       </w:r>
+      <w:proofErr w:type="spellStart"/>
       <w:r>
         <w:rPr>
           <w:rFonts w:eastAsiaTheme="minorEastAsia"/>
         </w:rPr>
-        <w:t xml:space="preserve"> после зашифрования, т.е. </w:t>
+        <w:t>шифртекст</w:t>
+      </w:r>
+      <w:proofErr w:type="spellEnd"/>
+      <w:r>
+        <w:rPr>
+          <w:rFonts w:eastAsiaTheme="minorEastAsia"/>
+        </w:rPr>
+        <w:t xml:space="preserve"> после </w:t>
+      </w:r>
+      <w:proofErr w:type="spellStart"/>
+      <w:r>
+        <w:rPr>
+          <w:rFonts w:eastAsiaTheme="minorEastAsia"/>
+        </w:rPr>
+        <w:t>зашифрования</w:t>
+      </w:r>
+      <w:proofErr w:type="spellEnd"/>
+      <w:r>
+        <w:rPr>
+          <w:rFonts w:eastAsiaTheme="minorEastAsia"/>
+        </w:rPr>
+        <w:t xml:space="preserve">, т.е. </w:t>
       </w:r>
       <m:oMath>
         <m:sSup>
@@ -6233,7 +6341,21 @@
         <w:rPr>
           <w:rFonts w:eastAsiaTheme="minorEastAsia"/>
         </w:rPr>
-        <w:t>Имеет ли данная схема смысл для уменьшения размера шифрткеста?</w:t>
+        <w:t xml:space="preserve">Имеет ли данная схема смысл для уменьшения размера </w:t>
+      </w:r>
+      <w:proofErr w:type="spellStart"/>
+      <w:r>
+        <w:rPr>
+          <w:rFonts w:eastAsiaTheme="minorEastAsia"/>
+        </w:rPr>
+        <w:t>шифрткеста</w:t>
+      </w:r>
+      <w:proofErr w:type="spellEnd"/>
+      <w:r>
+        <w:rPr>
+          <w:rFonts w:eastAsiaTheme="minorEastAsia"/>
+        </w:rPr>
+        <w:t>?</w:t>
       </w:r>
       <w:r>
         <w:rPr>
@@ -6920,7 +7042,21 @@
         <w:rPr>
           <w:rFonts w:eastAsiaTheme="minorEastAsia"/>
         </w:rPr>
-        <w:t xml:space="preserve"> необходимы для расшифрования.</w:t>
+        <w:t xml:space="preserve"> необходимы для </w:t>
+      </w:r>
+      <w:proofErr w:type="spellStart"/>
+      <w:r>
+        <w:rPr>
+          <w:rFonts w:eastAsiaTheme="minorEastAsia"/>
+        </w:rPr>
+        <w:t>расшифрования</w:t>
+      </w:r>
+      <w:proofErr w:type="spellEnd"/>
+      <w:r>
+        <w:rPr>
+          <w:rFonts w:eastAsiaTheme="minorEastAsia"/>
+        </w:rPr>
+        <w:t>.</w:t>
       </w:r>
     </w:p>
     <w:p>
@@ -11395,7 +11531,7 @@
 </file>
 
 <file path=customXml/itemProps1.xml><?xml version="1.0" encoding="utf-8"?>
-<ds:datastoreItem xmlns:ds="http://schemas.openxmlformats.org/officeDocument/2006/customXml" ds:itemID="{3F03B921-86CE-4C5C-A939-ED37BF7FB8B5}">
+<ds:datastoreItem xmlns:ds="http://schemas.openxmlformats.org/officeDocument/2006/customXml" ds:itemID="{1D5DBF9E-E9E5-41D7-9A08-1B1EED29CE3F}">
   <ds:schemaRefs>
     <ds:schemaRef ds:uri="http://schemas.openxmlformats.org/officeDocument/2006/bibliography"/>
   </ds:schemaRefs>

</xml_diff>

<commit_message>
fixing small typo in hw1
</commit_message>
<xml_diff>
--- a/Homeworks/ДомашняяРабота1.docx
+++ b/Homeworks/ДомашняяРабота1.docx
@@ -3452,7 +3452,6 @@
       <w:r>
         <w:rPr>
           <w:rFonts w:eastAsiaTheme="minorEastAsia"/>
-          <w:lang w:val="en-US"/>
         </w:rPr>
         <w:t xml:space="preserve"> </w:t>
       </w:r>
@@ -3465,7 +3464,6 @@
       <w:r>
         <w:rPr>
           <w:rFonts w:eastAsiaTheme="minorEastAsia"/>
-          <w:lang w:val="en-US"/>
         </w:rPr>
         <w:t xml:space="preserve"> </w:t>
       </w:r>
@@ -3475,8 +3473,6 @@
         </w:rPr>
         <w:t>подстановки</w:t>
       </w:r>
-      <w:bookmarkStart w:id="0" w:name="_GoBack"/>
-      <w:bookmarkEnd w:id="0"/>
       <w:r>
         <w:rPr>
           <w:rFonts w:eastAsiaTheme="minorEastAsia"/>
@@ -7830,7 +7826,15 @@
         <w:rPr>
           <w:rFonts w:eastAsiaTheme="minorEastAsia"/>
         </w:rPr>
-        <w:t xml:space="preserve">Как следует разделить части пар между </w:t>
+        <w:t xml:space="preserve">Как следует разделить части </w:t>
+      </w:r>
+      <w:bookmarkStart w:id="0" w:name="_GoBack"/>
+      <w:bookmarkEnd w:id="0"/>
+      <w:r>
+        <w:rPr>
+          <w:rFonts w:eastAsiaTheme="minorEastAsia"/>
+        </w:rPr>
+        <w:t xml:space="preserve">между </w:t>
       </w:r>
       <w:r>
         <w:rPr>
@@ -11531,7 +11535,7 @@
 </file>
 
 <file path=customXml/itemProps1.xml><?xml version="1.0" encoding="utf-8"?>
-<ds:datastoreItem xmlns:ds="http://schemas.openxmlformats.org/officeDocument/2006/customXml" ds:itemID="{1D5DBF9E-E9E5-41D7-9A08-1B1EED29CE3F}">
+<ds:datastoreItem xmlns:ds="http://schemas.openxmlformats.org/officeDocument/2006/customXml" ds:itemID="{F63818E7-088B-4B4F-9EB0-8420CC1ACB11}">
   <ds:schemaRefs>
     <ds:schemaRef ds:uri="http://schemas.openxmlformats.org/officeDocument/2006/bibliography"/>
   </ds:schemaRefs>

</xml_diff>

<commit_message>
small typo in hw1
</commit_message>
<xml_diff>
--- a/Homeworks/ДомашняяРабота1.docx
+++ b/Homeworks/ДомашняяРабота1.docx
@@ -4891,21 +4891,7 @@
                     <w:rStyle w:val="mopen"/>
                     <w:rFonts w:ascii="Cambria Math" w:hAnsi="Cambria Math"/>
                   </w:rPr>
-                  <m:t>(</m:t>
-                </m:r>
-                <m:r>
-                  <w:rPr>
-                    <w:rStyle w:val="mspace"/>
-                    <w:rFonts w:ascii="Cambria Math" w:hAnsi="Cambria Math"/>
-                  </w:rPr>
-                  <m:t> </m:t>
-                </m:r>
-                <m:r>
-                  <w:rPr>
-                    <w:rStyle w:val="mopen"/>
-                    <w:rFonts w:ascii="Cambria Math" w:hAnsi="Cambria Math"/>
-                  </w:rPr>
-                  <m:t>(</m:t>
+                  <m:t>((</m:t>
                 </m:r>
                 <m:r>
                   <w:rPr>
@@ -5156,81 +5142,12 @@
                   <m:e>
                     <m:r>
                       <w:rPr>
-                        <w:rStyle w:val="mspace"/>
-                        <w:rFonts w:ascii="Cambria Math" w:hAnsi="Cambria Math"/>
-                      </w:rPr>
-                      <m:t> </m:t>
-                    </m:r>
-                    <m:d>
-                      <m:dPr>
-                        <m:ctrlPr>
-                          <w:rPr>
-                            <w:rStyle w:val="mopen"/>
-                            <w:rFonts w:ascii="Cambria Math" w:hAnsi="Cambria Math"/>
-                            <w:i/>
-                          </w:rPr>
-                        </m:ctrlPr>
-                      </m:dPr>
-                      <m:e>
-                        <m:r>
-                          <w:rPr>
-                            <w:rStyle w:val="mord"/>
-                            <w:rFonts w:ascii="Cambria Math" w:hAnsi="Cambria Math"/>
-                          </w:rPr>
-                          <m:t>k</m:t>
-                        </m:r>
-                        <m:r>
-                          <w:rPr>
-                            <w:rStyle w:val="mpunct"/>
-                            <w:rFonts w:ascii="Cambria Math" w:hAnsi="Cambria Math"/>
-                          </w:rPr>
-                          <m:t>,</m:t>
-                        </m:r>
-                        <m:sSup>
-                          <m:sSupPr>
-                            <m:ctrlPr>
-                              <w:rPr>
-                                <w:rStyle w:val="mord"/>
-                                <w:rFonts w:ascii="Cambria Math" w:hAnsi="Cambria Math"/>
-                                <w:i/>
-                              </w:rPr>
-                            </m:ctrlPr>
-                          </m:sSupPr>
-                          <m:e>
-                            <m:r>
-                              <w:rPr>
-                                <w:rStyle w:val="mord"/>
-                                <w:rFonts w:ascii="Cambria Math" w:hAnsi="Cambria Math"/>
-                              </w:rPr>
-                              <m:t>k</m:t>
-                            </m:r>
-                            <m:ctrlPr>
-                              <w:rPr>
-                                <w:rStyle w:val="mpunct"/>
-                                <w:rFonts w:ascii="Cambria Math" w:hAnsi="Cambria Math"/>
-                                <w:i/>
-                              </w:rPr>
-                            </m:ctrlPr>
-                          </m:e>
-                          <m:sup>
-                            <m:r>
-                              <w:rPr>
-                                <w:rStyle w:val="mord"/>
-                                <w:rFonts w:ascii="Cambria Math" w:hAnsi="Cambria Math"/>
-                              </w:rPr>
-                              <m:t>'</m:t>
-                            </m:r>
-                          </m:sup>
-                        </m:sSup>
-                        <m:ctrlPr>
-                          <w:rPr>
-                            <w:rStyle w:val="mclose"/>
-                            <w:rFonts w:ascii="Cambria Math" w:hAnsi="Cambria Math"/>
-                            <w:i/>
-                          </w:rPr>
-                        </m:ctrlPr>
-                      </m:e>
-                    </m:d>
+                        <w:rStyle w:val="mopen"/>
+                        <w:rFonts w:ascii="Cambria Math" w:hAnsi="Cambria Math"/>
+                        <w:lang w:val="en-US"/>
+                      </w:rPr>
+                      <m:t>k</m:t>
+                    </m:r>
                     <m:r>
                       <w:rPr>
                         <w:rStyle w:val="mpunct"/>
@@ -5238,13 +5155,8 @@
                       </w:rPr>
                       <m:t>,</m:t>
                     </m:r>
-                    <m:r>
-                      <w:rPr>
-                        <w:rStyle w:val="mspace"/>
-                        <w:rFonts w:ascii="Cambria Math" w:hAnsi="Cambria Math"/>
-                      </w:rPr>
-                      <m:t> </m:t>
-                    </m:r>
+                    <w:bookmarkStart w:id="0" w:name="_GoBack"/>
+                    <w:bookmarkEnd w:id="0"/>
                     <m:r>
                       <w:rPr>
                         <w:rStyle w:val="mord"/>
@@ -7826,15 +7738,7 @@
         <w:rPr>
           <w:rFonts w:eastAsiaTheme="minorEastAsia"/>
         </w:rPr>
-        <w:t xml:space="preserve">Как следует разделить части </w:t>
-      </w:r>
-      <w:bookmarkStart w:id="0" w:name="_GoBack"/>
-      <w:bookmarkEnd w:id="0"/>
-      <w:r>
-        <w:rPr>
-          <w:rFonts w:eastAsiaTheme="minorEastAsia"/>
-        </w:rPr>
-        <w:t xml:space="preserve">между </w:t>
+        <w:t xml:space="preserve">Как следует разделить части между </w:t>
       </w:r>
       <w:r>
         <w:rPr>
@@ -11535,7 +11439,7 @@
 </file>
 
 <file path=customXml/itemProps1.xml><?xml version="1.0" encoding="utf-8"?>
-<ds:datastoreItem xmlns:ds="http://schemas.openxmlformats.org/officeDocument/2006/customXml" ds:itemID="{F63818E7-088B-4B4F-9EB0-8420CC1ACB11}">
+<ds:datastoreItem xmlns:ds="http://schemas.openxmlformats.org/officeDocument/2006/customXml" ds:itemID="{018DB08E-46AE-448C-AB27-E64B45A53F65}">
   <ds:schemaRefs>
     <ds:schemaRef ds:uri="http://schemas.openxmlformats.org/officeDocument/2006/bibliography"/>
   </ds:schemaRefs>

</xml_diff>

<commit_message>
fixes and improvements for lec1 and lec2 (+hw fix)
</commit_message>
<xml_diff>
--- a/Homeworks/ДомашняяРабота1.docx
+++ b/Homeworks/ДомашняяРабота1.docx
@@ -4378,7 +4378,23 @@
                     <w:rFonts w:ascii="Cambria Math" w:eastAsiaTheme="minorEastAsia" w:hAnsi="Cambria Math"/>
                     <w:lang w:val="en-US"/>
                   </w:rPr>
-                  <m:t>(m)</m:t>
+                  <m:t>(</m:t>
+                </m:r>
+                <m:r>
+                  <w:rPr>
+                    <w:rFonts w:ascii="Cambria Math" w:eastAsiaTheme="minorEastAsia" w:hAnsi="Cambria Math"/>
+                    <w:lang w:val="en-US"/>
+                  </w:rPr>
+                  <m:t>a</m:t>
+                </m:r>
+                <w:bookmarkStart w:id="0" w:name="_GoBack"/>
+                <w:bookmarkEnd w:id="0"/>
+                <m:r>
+                  <w:rPr>
+                    <w:rFonts w:ascii="Cambria Math" w:eastAsiaTheme="minorEastAsia" w:hAnsi="Cambria Math"/>
+                    <w:lang w:val="en-US"/>
+                  </w:rPr>
+                  <m:t>)</m:t>
                 </m:r>
                 <m:r>
                   <w:rPr>
@@ -5155,8 +5171,6 @@
                       </w:rPr>
                       <m:t>,</m:t>
                     </m:r>
-                    <w:bookmarkStart w:id="0" w:name="_GoBack"/>
-                    <w:bookmarkEnd w:id="0"/>
                     <m:r>
                       <w:rPr>
                         <w:rStyle w:val="mord"/>
@@ -11439,7 +11453,7 @@
 </file>
 
 <file path=customXml/itemProps1.xml><?xml version="1.0" encoding="utf-8"?>
-<ds:datastoreItem xmlns:ds="http://schemas.openxmlformats.org/officeDocument/2006/customXml" ds:itemID="{018DB08E-46AE-448C-AB27-E64B45A53F65}">
+<ds:datastoreItem xmlns:ds="http://schemas.openxmlformats.org/officeDocument/2006/customXml" ds:itemID="{A2962F1B-C4BD-4E4C-AD1C-644844CF2C93}">
   <ds:schemaRefs>
     <ds:schemaRef ds:uri="http://schemas.openxmlformats.org/officeDocument/2006/bibliography"/>
   </ds:schemaRefs>

</xml_diff>